<commit_message>
Re-run w/ dev version of miikropml
https://github.com/SchlossLab/mikropml/pull/291
</commit_message>
<xml_diff>
--- a/docs/ml-sections.docx
+++ b/docs/ml-sections.docx
@@ -7,7 +7,7 @@
         <w:pStyle w:val="Date"/>
       </w:pPr>
       <w:r>
-        <w:t xml:space="preserve">2022-02-11</w:t>
+        <w:t xml:space="preserve">2022-02-16</w:t>
       </w:r>
     </w:p>
     <w:bookmarkStart w:id="21" w:name="Xd93e1c8295aa9739c552781576fcbb0b64e3417"/>
@@ -23,7 +23,6 @@
       </w:r>
       <w:r>
         <w:rPr>
-          <w:iCs/>
           <w:i/>
         </w:rPr>
         <w:t xml:space="preserve">C. difficile</w:t>
@@ -115,22 +114,21 @@
     <w:tbl>
       <w:tblPr>
         <w:tblStyle w:val="Table"/>
-        <w:tblW w:type="pct" w:w="5000"/>
-        <w:tblLook w:firstRow="1" w:lastRow="0" w:firstColumn="0" w:lastColumn="0" w:noHBand="0" w:noVBand="0" w:val="0020"/>
+        <w:tblW w:type="pct" w:w="0.0"/>
+        <w:tblLook w:firstRow="1" w:lastRow="0" w:firstColumn="0" w:lastColumn="0" w:noHBand="0" w:noVBand="0"/>
       </w:tblPr>
-      <w:tblGrid>
-        <w:gridCol w:w="3620"/>
-        <w:gridCol w:w="1584"/>
-        <w:gridCol w:w="1131"/>
-        <w:gridCol w:w="1018"/>
-        <w:gridCol w:w="565"/>
-      </w:tblGrid>
+      <w:tblGrid/>
       <w:tr>
         <w:trPr>
-          <w:tblHeader w:val="true"/>
+          <w:cnfStyle w:firstRow="1"/>
         </w:trPr>
         <w:tc>
-          <w:tcPr/>
+          <w:tcPr>
+            <w:tcBorders>
+              <w:bottom w:val="single"/>
+            </w:tcBorders>
+            <w:vAlign w:val="bottom"/>
+          </w:tcPr>
           <w:p>
             <w:pPr>
               <w:pStyle w:val="Compact"/>
@@ -142,7 +140,12 @@
           </w:p>
         </w:tc>
         <w:tc>
-          <w:tcPr/>
+          <w:tcPr>
+            <w:tcBorders>
+              <w:bottom w:val="single"/>
+            </w:tcBorders>
+            <w:vAlign w:val="bottom"/>
+          </w:tcPr>
           <w:p>
             <w:pPr>
               <w:pStyle w:val="Compact"/>
@@ -154,7 +157,12 @@
           </w:p>
         </w:tc>
         <w:tc>
-          <w:tcPr/>
+          <w:tcPr>
+            <w:tcBorders>
+              <w:bottom w:val="single"/>
+            </w:tcBorders>
+            <w:vAlign w:val="bottom"/>
+          </w:tcPr>
           <w:p>
             <w:pPr>
               <w:pStyle w:val="Compact"/>
@@ -166,7 +174,12 @@
           </w:p>
         </w:tc>
         <w:tc>
-          <w:tcPr/>
+          <w:tcPr>
+            <w:tcBorders>
+              <w:bottom w:val="single"/>
+            </w:tcBorders>
+            <w:vAlign w:val="bottom"/>
+          </w:tcPr>
           <w:p>
             <w:pPr>
               <w:pStyle w:val="Compact"/>
@@ -178,7 +191,12 @@
           </w:p>
         </w:tc>
         <w:tc>
-          <w:tcPr/>
+          <w:tcPr>
+            <w:tcBorders>
+              <w:bottom w:val="single"/>
+            </w:tcBorders>
+            <w:vAlign w:val="bottom"/>
+          </w:tcPr>
           <w:p>
             <w:pPr>
               <w:pStyle w:val="Compact"/>
@@ -192,7 +210,6 @@
       </w:tr>
       <w:tr>
         <w:tc>
-          <w:tcPr/>
           <w:p>
             <w:pPr>
               <w:pStyle w:val="Compact"/>
@@ -200,7 +217,6 @@
             </w:pPr>
             <w:r>
               <w:rPr>
-                <w:iCs/>
                 <w:i/>
               </w:rPr>
               <w:t xml:space="preserve">Enterobacteriaceae</w:t>
@@ -214,7 +230,6 @@
           </w:p>
         </w:tc>
         <w:tc>
-          <w:tcPr/>
           <w:p>
             <w:pPr>
               <w:pStyle w:val="Compact"/>
@@ -226,7 +241,6 @@
           </w:p>
         </w:tc>
         <w:tc>
-          <w:tcPr/>
           <w:p>
             <w:pPr>
               <w:pStyle w:val="Compact"/>
@@ -238,7 +252,6 @@
           </w:p>
         </w:tc>
         <w:tc>
-          <w:tcPr/>
           <w:p>
             <w:pPr>
               <w:pStyle w:val="Compact"/>
@@ -250,7 +263,6 @@
           </w:p>
         </w:tc>
         <w:tc>
-          <w:tcPr/>
           <w:p>
             <w:pPr>
               <w:pStyle w:val="Compact"/>
@@ -264,7 +276,6 @@
       </w:tr>
       <w:tr>
         <w:tc>
-          <w:tcPr/>
           <w:p>
             <w:pPr>
               <w:pStyle w:val="Compact"/>
@@ -272,7 +283,6 @@
             </w:pPr>
             <w:r>
               <w:rPr>
-                <w:iCs/>
                 <w:i/>
               </w:rPr>
               <w:t xml:space="preserve">Erysipelotrichaceae</w:t>
@@ -286,7 +296,6 @@
           </w:p>
         </w:tc>
         <w:tc>
-          <w:tcPr/>
           <w:p>
             <w:pPr>
               <w:pStyle w:val="Compact"/>
@@ -298,7 +307,6 @@
           </w:p>
         </w:tc>
         <w:tc>
-          <w:tcPr/>
           <w:p>
             <w:pPr>
               <w:pStyle w:val="Compact"/>
@@ -310,7 +318,6 @@
           </w:p>
         </w:tc>
         <w:tc>
-          <w:tcPr/>
           <w:p>
             <w:pPr>
               <w:pStyle w:val="Compact"/>
@@ -322,7 +329,6 @@
           </w:p>
         </w:tc>
         <w:tc>
-          <w:tcPr/>
           <w:p>
             <w:pPr>
               <w:pStyle w:val="Compact"/>
@@ -336,7 +342,6 @@
       </w:tr>
       <w:tr>
         <w:tc>
-          <w:tcPr/>
           <w:p>
             <w:pPr>
               <w:pStyle w:val="Compact"/>
@@ -344,7 +349,6 @@
             </w:pPr>
             <w:r>
               <w:rPr>
-                <w:iCs/>
                 <w:i/>
               </w:rPr>
               <w:t xml:space="preserve">Porphyromonadaceae</w:t>
@@ -358,7 +362,6 @@
           </w:p>
         </w:tc>
         <w:tc>
-          <w:tcPr/>
           <w:p>
             <w:pPr>
               <w:pStyle w:val="Compact"/>
@@ -370,7 +373,6 @@
           </w:p>
         </w:tc>
         <w:tc>
-          <w:tcPr/>
           <w:p>
             <w:pPr>
               <w:pStyle w:val="Compact"/>
@@ -382,7 +384,6 @@
           </w:p>
         </w:tc>
         <w:tc>
-          <w:tcPr/>
           <w:p>
             <w:pPr>
               <w:pStyle w:val="Compact"/>
@@ -394,7 +395,6 @@
           </w:p>
         </w:tc>
         <w:tc>
-          <w:tcPr/>
           <w:p>
             <w:pPr>
               <w:pStyle w:val="Compact"/>
@@ -408,7 +408,6 @@
       </w:tr>
       <w:tr>
         <w:tc>
-          <w:tcPr/>
           <w:p>
             <w:pPr>
               <w:pStyle w:val="Compact"/>
@@ -416,7 +415,6 @@
             </w:pPr>
             <w:r>
               <w:rPr>
-                <w:iCs/>
                 <w:i/>
               </w:rPr>
               <w:t xml:space="preserve">Erysipelotrichaceae</w:t>
@@ -430,7 +428,6 @@
           </w:p>
         </w:tc>
         <w:tc>
-          <w:tcPr/>
           <w:p>
             <w:pPr>
               <w:pStyle w:val="Compact"/>
@@ -442,7 +439,6 @@
           </w:p>
         </w:tc>
         <w:tc>
-          <w:tcPr/>
           <w:p>
             <w:pPr>
               <w:pStyle w:val="Compact"/>
@@ -454,7 +450,6 @@
           </w:p>
         </w:tc>
         <w:tc>
-          <w:tcPr/>
           <w:p>
             <w:pPr>
               <w:pStyle w:val="Compact"/>
@@ -466,7 +461,6 @@
           </w:p>
         </w:tc>
         <w:tc>
-          <w:tcPr/>
           <w:p>
             <w:pPr>
               <w:pStyle w:val="Compact"/>
@@ -480,7 +474,6 @@
       </w:tr>
       <w:tr>
         <w:tc>
-          <w:tcPr/>
           <w:p>
             <w:pPr>
               <w:pStyle w:val="Compact"/>
@@ -488,7 +481,6 @@
             </w:pPr>
             <w:r>
               <w:rPr>
-                <w:iCs/>
                 <w:i/>
               </w:rPr>
               <w:t xml:space="preserve">Ruminococcaceae</w:t>
@@ -502,7 +494,6 @@
           </w:p>
         </w:tc>
         <w:tc>
-          <w:tcPr/>
           <w:p>
             <w:pPr>
               <w:pStyle w:val="Compact"/>
@@ -514,7 +505,6 @@
           </w:p>
         </w:tc>
         <w:tc>
-          <w:tcPr/>
           <w:p>
             <w:pPr>
               <w:pStyle w:val="Compact"/>
@@ -526,7 +516,6 @@
           </w:p>
         </w:tc>
         <w:tc>
-          <w:tcPr/>
           <w:p>
             <w:pPr>
               <w:pStyle w:val="Compact"/>
@@ -538,7 +527,6 @@
           </w:p>
         </w:tc>
         <w:tc>
-          <w:tcPr/>
           <w:p>
             <w:pPr>
               <w:pStyle w:val="Compact"/>
@@ -552,7 +540,6 @@
       </w:tr>
       <w:tr>
         <w:tc>
-          <w:tcPr/>
           <w:p>
             <w:pPr>
               <w:pStyle w:val="Compact"/>
@@ -560,7 +547,6 @@
             </w:pPr>
             <w:r>
               <w:rPr>
-                <w:iCs/>
                 <w:i/>
               </w:rPr>
               <w:t xml:space="preserve">Lachnospiraceae</w:t>
@@ -574,7 +560,6 @@
           </w:p>
         </w:tc>
         <w:tc>
-          <w:tcPr/>
           <w:p>
             <w:pPr>
               <w:pStyle w:val="Compact"/>
@@ -586,7 +571,6 @@
           </w:p>
         </w:tc>
         <w:tc>
-          <w:tcPr/>
           <w:p>
             <w:pPr>
               <w:pStyle w:val="Compact"/>
@@ -598,7 +582,6 @@
           </w:p>
         </w:tc>
         <w:tc>
-          <w:tcPr/>
           <w:p>
             <w:pPr>
               <w:pStyle w:val="Compact"/>
@@ -610,7 +593,6 @@
           </w:p>
         </w:tc>
         <w:tc>
-          <w:tcPr/>
           <w:p>
             <w:pPr>
               <w:pStyle w:val="Compact"/>
@@ -624,7 +606,6 @@
       </w:tr>
       <w:tr>
         <w:tc>
-          <w:tcPr/>
           <w:p>
             <w:pPr>
               <w:pStyle w:val="Compact"/>
@@ -632,7 +613,6 @@
             </w:pPr>
             <w:r>
               <w:rPr>
-                <w:iCs/>
                 <w:i/>
               </w:rPr>
               <w:t xml:space="preserve">Lachnospiraceae</w:t>
@@ -646,7 +626,6 @@
           </w:p>
         </w:tc>
         <w:tc>
-          <w:tcPr/>
           <w:p>
             <w:pPr>
               <w:pStyle w:val="Compact"/>
@@ -658,7 +637,6 @@
           </w:p>
         </w:tc>
         <w:tc>
-          <w:tcPr/>
           <w:p>
             <w:pPr>
               <w:pStyle w:val="Compact"/>
@@ -670,7 +648,6 @@
           </w:p>
         </w:tc>
         <w:tc>
-          <w:tcPr/>
           <w:p>
             <w:pPr>
               <w:pStyle w:val="Compact"/>
@@ -682,7 +659,6 @@
           </w:p>
         </w:tc>
         <w:tc>
-          <w:tcPr/>
           <w:p>
             <w:pPr>
               <w:pStyle w:val="Compact"/>
@@ -696,7 +672,6 @@
       </w:tr>
       <w:tr>
         <w:tc>
-          <w:tcPr/>
           <w:p>
             <w:pPr>
               <w:pStyle w:val="Compact"/>
@@ -704,7 +679,6 @@
             </w:pPr>
             <w:r>
               <w:rPr>
-                <w:iCs/>
                 <w:i/>
               </w:rPr>
               <w:t xml:space="preserve">Bifidobacterium</w:t>
@@ -718,7 +692,6 @@
           </w:p>
         </w:tc>
         <w:tc>
-          <w:tcPr/>
           <w:p>
             <w:pPr>
               <w:pStyle w:val="Compact"/>
@@ -730,7 +703,6 @@
           </w:p>
         </w:tc>
         <w:tc>
-          <w:tcPr/>
           <w:p>
             <w:pPr>
               <w:pStyle w:val="Compact"/>
@@ -742,7 +714,6 @@
           </w:p>
         </w:tc>
         <w:tc>
-          <w:tcPr/>
           <w:p>
             <w:pPr>
               <w:pStyle w:val="Compact"/>
@@ -754,7 +725,6 @@
           </w:p>
         </w:tc>
         <w:tc>
-          <w:tcPr/>
           <w:p>
             <w:pPr>
               <w:pStyle w:val="Compact"/>
@@ -768,7 +738,6 @@
       </w:tr>
       <w:tr>
         <w:tc>
-          <w:tcPr/>
           <w:p>
             <w:pPr>
               <w:pStyle w:val="Compact"/>
@@ -776,7 +745,6 @@
             </w:pPr>
             <w:r>
               <w:rPr>
-                <w:iCs/>
                 <w:i/>
               </w:rPr>
               <w:t xml:space="preserve">Lachnospiraceae</w:t>
@@ -790,7 +758,6 @@
           </w:p>
         </w:tc>
         <w:tc>
-          <w:tcPr/>
           <w:p>
             <w:pPr>
               <w:pStyle w:val="Compact"/>
@@ -802,7 +769,6 @@
           </w:p>
         </w:tc>
         <w:tc>
-          <w:tcPr/>
           <w:p>
             <w:pPr>
               <w:pStyle w:val="Compact"/>
@@ -814,7 +780,6 @@
           </w:p>
         </w:tc>
         <w:tc>
-          <w:tcPr/>
           <w:p>
             <w:pPr>
               <w:pStyle w:val="Compact"/>
@@ -826,7 +791,6 @@
           </w:p>
         </w:tc>
         <w:tc>
-          <w:tcPr/>
           <w:p>
             <w:pPr>
               <w:pStyle w:val="Compact"/>
@@ -840,7 +804,6 @@
       </w:tr>
       <w:tr>
         <w:tc>
-          <w:tcPr/>
           <w:p>
             <w:pPr>
               <w:pStyle w:val="Compact"/>
@@ -848,7 +811,6 @@
             </w:pPr>
             <w:r>
               <w:rPr>
-                <w:iCs/>
                 <w:i/>
               </w:rPr>
               <w:t xml:space="preserve">Firmicutes</w:t>
@@ -862,7 +824,6 @@
           </w:p>
         </w:tc>
         <w:tc>
-          <w:tcPr/>
           <w:p>
             <w:pPr>
               <w:pStyle w:val="Compact"/>
@@ -874,7 +835,6 @@
           </w:p>
         </w:tc>
         <w:tc>
-          <w:tcPr/>
           <w:p>
             <w:pPr>
               <w:pStyle w:val="Compact"/>
@@ -886,7 +846,6 @@
           </w:p>
         </w:tc>
         <w:tc>
-          <w:tcPr/>
           <w:p>
             <w:pPr>
               <w:pStyle w:val="Compact"/>
@@ -898,7 +857,6 @@
           </w:p>
         </w:tc>
         <w:tc>
-          <w:tcPr/>
           <w:p>
             <w:pPr>
               <w:pStyle w:val="Compact"/>
@@ -912,7 +870,6 @@
       </w:tr>
       <w:tr>
         <w:tc>
-          <w:tcPr/>
           <w:p>
             <w:pPr>
               <w:pStyle w:val="Compact"/>
@@ -920,7 +877,6 @@
             </w:pPr>
             <w:r>
               <w:rPr>
-                <w:iCs/>
                 <w:i/>
               </w:rPr>
               <w:t xml:space="preserve">Clostridium</w:t>
@@ -934,7 +890,6 @@
           </w:p>
         </w:tc>
         <w:tc>
-          <w:tcPr/>
           <w:p>
             <w:pPr>
               <w:pStyle w:val="Compact"/>
@@ -946,7 +901,6 @@
           </w:p>
         </w:tc>
         <w:tc>
-          <w:tcPr/>
           <w:p>
             <w:pPr>
               <w:pStyle w:val="Compact"/>
@@ -958,7 +912,6 @@
           </w:p>
         </w:tc>
         <w:tc>
-          <w:tcPr/>
           <w:p>
             <w:pPr>
               <w:pStyle w:val="Compact"/>
@@ -970,7 +923,6 @@
           </w:p>
         </w:tc>
         <w:tc>
-          <w:tcPr/>
           <w:p>
             <w:pPr>
               <w:pStyle w:val="Compact"/>
@@ -984,7 +936,6 @@
       </w:tr>
       <w:tr>
         <w:tc>
-          <w:tcPr/>
           <w:p>
             <w:pPr>
               <w:pStyle w:val="Compact"/>
@@ -992,7 +943,6 @@
             </w:pPr>
             <w:r>
               <w:rPr>
-                <w:iCs/>
                 <w:i/>
               </w:rPr>
               <w:t xml:space="preserve">Lachnospiraceae</w:t>
@@ -1006,7 +956,6 @@
           </w:p>
         </w:tc>
         <w:tc>
-          <w:tcPr/>
           <w:p>
             <w:pPr>
               <w:pStyle w:val="Compact"/>
@@ -1018,7 +967,6 @@
           </w:p>
         </w:tc>
         <w:tc>
-          <w:tcPr/>
           <w:p>
             <w:pPr>
               <w:pStyle w:val="Compact"/>
@@ -1030,7 +978,6 @@
           </w:p>
         </w:tc>
         <w:tc>
-          <w:tcPr/>
           <w:p>
             <w:pPr>
               <w:pStyle w:val="Compact"/>
@@ -1042,7 +989,6 @@
           </w:p>
         </w:tc>
         <w:tc>
-          <w:tcPr/>
           <w:p>
             <w:pPr>
               <w:pStyle w:val="Compact"/>
@@ -1056,7 +1002,6 @@
       </w:tr>
       <w:tr>
         <w:tc>
-          <w:tcPr/>
           <w:p>
             <w:pPr>
               <w:pStyle w:val="Compact"/>
@@ -1064,7 +1009,6 @@
             </w:pPr>
             <w:r>
               <w:rPr>
-                <w:iCs/>
                 <w:i/>
               </w:rPr>
               <w:t xml:space="preserve">Oscillibacter</w:t>
@@ -1078,7 +1022,6 @@
           </w:p>
         </w:tc>
         <w:tc>
-          <w:tcPr/>
           <w:p>
             <w:pPr>
               <w:pStyle w:val="Compact"/>
@@ -1090,7 +1033,6 @@
           </w:p>
         </w:tc>
         <w:tc>
-          <w:tcPr/>
           <w:p>
             <w:pPr>
               <w:pStyle w:val="Compact"/>
@@ -1102,7 +1044,6 @@
           </w:p>
         </w:tc>
         <w:tc>
-          <w:tcPr/>
           <w:p>
             <w:pPr>
               <w:pStyle w:val="Compact"/>
@@ -1114,7 +1055,6 @@
           </w:p>
         </w:tc>
         <w:tc>
-          <w:tcPr/>
           <w:p>
             <w:pPr>
               <w:pStyle w:val="Compact"/>
@@ -1128,7 +1068,6 @@
       </w:tr>
       <w:tr>
         <w:tc>
-          <w:tcPr/>
           <w:p>
             <w:pPr>
               <w:pStyle w:val="Compact"/>
@@ -1136,7 +1075,6 @@
             </w:pPr>
             <w:r>
               <w:rPr>
-                <w:iCs/>
                 <w:i/>
               </w:rPr>
               <w:t xml:space="preserve">Porphyromonadaceae</w:t>
@@ -1150,7 +1088,6 @@
           </w:p>
         </w:tc>
         <w:tc>
-          <w:tcPr/>
           <w:p>
             <w:pPr>
               <w:pStyle w:val="Compact"/>
@@ -1162,7 +1099,6 @@
           </w:p>
         </w:tc>
         <w:tc>
-          <w:tcPr/>
           <w:p>
             <w:pPr>
               <w:pStyle w:val="Compact"/>
@@ -1174,7 +1110,6 @@
           </w:p>
         </w:tc>
         <w:tc>
-          <w:tcPr/>
           <w:p>
             <w:pPr>
               <w:pStyle w:val="Compact"/>
@@ -1186,7 +1121,6 @@
           </w:p>
         </w:tc>
         <w:tc>
-          <w:tcPr/>
           <w:p>
             <w:pPr>
               <w:pStyle w:val="Compact"/>
@@ -1200,7 +1134,6 @@
       </w:tr>
       <w:tr>
         <w:tc>
-          <w:tcPr/>
           <w:p>
             <w:pPr>
               <w:pStyle w:val="Compact"/>
@@ -1208,7 +1141,6 @@
             </w:pPr>
             <w:r>
               <w:rPr>
-                <w:iCs/>
                 <w:i/>
               </w:rPr>
               <w:t xml:space="preserve">Lactobacillus</w:t>
@@ -1222,7 +1154,6 @@
           </w:p>
         </w:tc>
         <w:tc>
-          <w:tcPr/>
           <w:p>
             <w:pPr>
               <w:pStyle w:val="Compact"/>
@@ -1234,7 +1165,6 @@
           </w:p>
         </w:tc>
         <w:tc>
-          <w:tcPr/>
           <w:p>
             <w:pPr>
               <w:pStyle w:val="Compact"/>
@@ -1246,7 +1176,6 @@
           </w:p>
         </w:tc>
         <w:tc>
-          <w:tcPr/>
           <w:p>
             <w:pPr>
               <w:pStyle w:val="Compact"/>
@@ -1258,7 +1187,6 @@
           </w:p>
         </w:tc>
         <w:tc>
-          <w:tcPr/>
           <w:p>
             <w:pPr>
               <w:pStyle w:val="Compact"/>
@@ -1272,7 +1200,6 @@
       </w:tr>
       <w:tr>
         <w:tc>
-          <w:tcPr/>
           <w:p>
             <w:pPr>
               <w:pStyle w:val="Compact"/>
@@ -1280,7 +1207,6 @@
             </w:pPr>
             <w:r>
               <w:rPr>
-                <w:iCs/>
                 <w:i/>
               </w:rPr>
               <w:t xml:space="preserve">Acetatifactor</w:t>
@@ -1294,7 +1220,6 @@
           </w:p>
         </w:tc>
         <w:tc>
-          <w:tcPr/>
           <w:p>
             <w:pPr>
               <w:pStyle w:val="Compact"/>
@@ -1306,7 +1231,6 @@
           </w:p>
         </w:tc>
         <w:tc>
-          <w:tcPr/>
           <w:p>
             <w:pPr>
               <w:pStyle w:val="Compact"/>
@@ -1318,7 +1242,6 @@
           </w:p>
         </w:tc>
         <w:tc>
-          <w:tcPr/>
           <w:p>
             <w:pPr>
               <w:pStyle w:val="Compact"/>
@@ -1330,7 +1253,6 @@
           </w:p>
         </w:tc>
         <w:tc>
-          <w:tcPr/>
           <w:p>
             <w:pPr>
               <w:pStyle w:val="Compact"/>
@@ -1344,7 +1266,6 @@
       </w:tr>
       <w:tr>
         <w:tc>
-          <w:tcPr/>
           <w:p>
             <w:pPr>
               <w:pStyle w:val="Compact"/>
@@ -1352,7 +1273,6 @@
             </w:pPr>
             <w:r>
               <w:rPr>
-                <w:iCs/>
                 <w:i/>
               </w:rPr>
               <w:t xml:space="preserve">Lactobacillus</w:t>
@@ -1366,7 +1286,6 @@
           </w:p>
         </w:tc>
         <w:tc>
-          <w:tcPr/>
           <w:p>
             <w:pPr>
               <w:pStyle w:val="Compact"/>
@@ -1378,7 +1297,6 @@
           </w:p>
         </w:tc>
         <w:tc>
-          <w:tcPr/>
           <w:p>
             <w:pPr>
               <w:pStyle w:val="Compact"/>
@@ -1390,7 +1308,6 @@
           </w:p>
         </w:tc>
         <w:tc>
-          <w:tcPr/>
           <w:p>
             <w:pPr>
               <w:pStyle w:val="Compact"/>
@@ -1402,7 +1319,6 @@
           </w:p>
         </w:tc>
         <w:tc>
-          <w:tcPr/>
           <w:p>
             <w:pPr>
               <w:pStyle w:val="Compact"/>
@@ -1416,7 +1332,6 @@
       </w:tr>
       <w:tr>
         <w:tc>
-          <w:tcPr/>
           <w:p>
             <w:pPr>
               <w:pStyle w:val="Compact"/>
@@ -1424,7 +1339,6 @@
             </w:pPr>
             <w:r>
               <w:rPr>
-                <w:iCs/>
                 <w:i/>
               </w:rPr>
               <w:t xml:space="preserve">Dorea</w:t>
@@ -1438,7 +1352,6 @@
           </w:p>
         </w:tc>
         <w:tc>
-          <w:tcPr/>
           <w:p>
             <w:pPr>
               <w:pStyle w:val="Compact"/>
@@ -1450,7 +1363,6 @@
           </w:p>
         </w:tc>
         <w:tc>
-          <w:tcPr/>
           <w:p>
             <w:pPr>
               <w:pStyle w:val="Compact"/>
@@ -1462,7 +1374,6 @@
           </w:p>
         </w:tc>
         <w:tc>
-          <w:tcPr/>
           <w:p>
             <w:pPr>
               <w:pStyle w:val="Compact"/>
@@ -1474,7 +1385,6 @@
           </w:p>
         </w:tc>
         <w:tc>
-          <w:tcPr/>
           <w:p>
             <w:pPr>
               <w:pStyle w:val="Compact"/>
@@ -1488,7 +1398,6 @@
       </w:tr>
       <w:tr>
         <w:tc>
-          <w:tcPr/>
           <w:p>
             <w:pPr>
               <w:pStyle w:val="Compact"/>
@@ -1496,7 +1405,6 @@
             </w:pPr>
             <w:r>
               <w:rPr>
-                <w:iCs/>
                 <w:i/>
               </w:rPr>
               <w:t xml:space="preserve">Lachnospiraceae</w:t>
@@ -1510,7 +1418,6 @@
           </w:p>
         </w:tc>
         <w:tc>
-          <w:tcPr/>
           <w:p>
             <w:pPr>
               <w:pStyle w:val="Compact"/>
@@ -1522,7 +1429,6 @@
           </w:p>
         </w:tc>
         <w:tc>
-          <w:tcPr/>
           <w:p>
             <w:pPr>
               <w:pStyle w:val="Compact"/>
@@ -1534,7 +1440,6 @@
           </w:p>
         </w:tc>
         <w:tc>
-          <w:tcPr/>
           <w:p>
             <w:pPr>
               <w:pStyle w:val="Compact"/>
@@ -1546,7 +1451,6 @@
           </w:p>
         </w:tc>
         <w:tc>
-          <w:tcPr/>
           <w:p>
             <w:pPr>
               <w:pStyle w:val="Compact"/>
@@ -1560,7 +1464,6 @@
       </w:tr>
       <w:tr>
         <w:tc>
-          <w:tcPr/>
           <w:p>
             <w:pPr>
               <w:pStyle w:val="Compact"/>
@@ -1568,7 +1471,6 @@
             </w:pPr>
             <w:r>
               <w:rPr>
-                <w:iCs/>
                 <w:i/>
               </w:rPr>
               <w:t xml:space="preserve">Helicobacter</w:t>
@@ -1582,7 +1484,6 @@
           </w:p>
         </w:tc>
         <w:tc>
-          <w:tcPr/>
           <w:p>
             <w:pPr>
               <w:pStyle w:val="Compact"/>
@@ -1594,7 +1495,6 @@
           </w:p>
         </w:tc>
         <w:tc>
-          <w:tcPr/>
           <w:p>
             <w:pPr>
               <w:pStyle w:val="Compact"/>
@@ -1606,7 +1506,6 @@
           </w:p>
         </w:tc>
         <w:tc>
-          <w:tcPr/>
           <w:p>
             <w:pPr>
               <w:pStyle w:val="Compact"/>
@@ -1618,7 +1517,6 @@
           </w:p>
         </w:tc>
         <w:tc>
-          <w:tcPr/>
           <w:p>
             <w:pPr>
               <w:pStyle w:val="Compact"/>
@@ -1660,7 +1558,6 @@
       </w:r>
       <w:r>
         <w:rPr>
-          <w:iCs/>
           <w:i/>
         </w:rPr>
         <w:t xml:space="preserve">et al.</w:t>
@@ -1731,7 +1628,6 @@
       </w:r>
       <w:r>
         <w:rPr>
-          <w:iCs/>
           <w:i/>
         </w:rPr>
         <w:t xml:space="preserve">C. difficile</w:t>
@@ -1876,7 +1772,7 @@
       </w:hyperlink>
     </w:p>
     <w:bookmarkEnd w:id="23"/>
-    <w:bookmarkStart w:id="32" w:name="references"/>
+    <w:bookmarkStart w:id="30" w:name="references"/>
     <w:p>
       <w:pPr>
         <w:pStyle w:val="Heading2"/>
@@ -1907,7 +1803,6 @@
       </w:r>
       <w:r>
         <w:rPr>
-          <w:bCs/>
           <w:b/>
         </w:rPr>
         <w:t xml:space="preserve">Topçuoğlu BD</w:t>
@@ -1920,7 +1815,6 @@
       </w:r>
       <w:r>
         <w:rPr>
-          <w:bCs/>
           <w:b/>
         </w:rPr>
         <w:t xml:space="preserve">Lesniak NA</w:t>
@@ -1933,7 +1827,6 @@
       </w:r>
       <w:r>
         <w:rPr>
-          <w:bCs/>
           <w:b/>
         </w:rPr>
         <w:t xml:space="preserve">Ruffin MT</w:t>
@@ -1946,7 +1839,6 @@
       </w:r>
       <w:r>
         <w:rPr>
-          <w:bCs/>
           <w:b/>
         </w:rPr>
         <w:t xml:space="preserve">Wiens J</w:t>
@@ -1959,7 +1851,6 @@
       </w:r>
       <w:r>
         <w:rPr>
-          <w:bCs/>
           <w:b/>
         </w:rPr>
         <w:t xml:space="preserve">Schloss PD</w:t>
@@ -2017,7 +1908,6 @@
       </w:r>
       <w:r>
         <w:rPr>
-          <w:bCs/>
           <w:b/>
         </w:rPr>
         <w:t xml:space="preserve">11</w:t>
@@ -2054,7 +1944,6 @@
       </w:r>
       <w:r>
         <w:rPr>
-          <w:bCs/>
           <w:b/>
         </w:rPr>
         <w:t xml:space="preserve">Topçuoğlu BD</w:t>
@@ -2067,7 +1956,6 @@
       </w:r>
       <w:r>
         <w:rPr>
-          <w:bCs/>
           <w:b/>
         </w:rPr>
         <w:t xml:space="preserve">Lapp Z</w:t>
@@ -2080,7 +1968,6 @@
       </w:r>
       <w:r>
         <w:rPr>
-          <w:bCs/>
           <w:b/>
         </w:rPr>
         <w:t xml:space="preserve">Sovacool KL</w:t>
@@ -2093,7 +1980,6 @@
       </w:r>
       <w:r>
         <w:rPr>
-          <w:bCs/>
           <w:b/>
         </w:rPr>
         <w:t xml:space="preserve">Snitkin E</w:t>
@@ -2106,7 +1992,6 @@
       </w:r>
       <w:r>
         <w:rPr>
-          <w:bCs/>
           <w:b/>
         </w:rPr>
         <w:t xml:space="preserve">Wiens J</w:t>
@@ -2119,7 +2004,6 @@
       </w:r>
       <w:r>
         <w:rPr>
-          <w:bCs/>
           <w:b/>
         </w:rPr>
         <w:t xml:space="preserve">Schloss PD</w:t>
@@ -2153,7 +2037,6 @@
       </w:r>
       <w:r>
         <w:rPr>
-          <w:bCs/>
           <w:b/>
         </w:rPr>
         <w:t xml:space="preserve">6</w:t>
@@ -2189,12 +2072,12 @@
           <wp:inline>
             <wp:extent cx="5334000" cy="5788417"/>
             <wp:effectExtent b="0" l="0" r="0" t="0"/>
-            <wp:docPr descr="" title="" id="30" name="Picture"/>
+            <wp:docPr descr="" title="" id="1" name="Picture"/>
             <a:graphic>
               <a:graphicData uri="http://schemas.openxmlformats.org/drawingml/2006/picture">
                 <pic:pic>
                   <pic:nvPicPr>
-                    <pic:cNvPr descr="/nfs/turbo/schloss-lab/sovacool/Barron_IBD-CDI_2022/figures/Figure5.pdf" id="31" name="Picture"/>
+                    <pic:cNvPr descr="/nfs/turbo/schloss-lab/sovacool/Barron_IBD-CDI_2022/figures/Figure5.pdf" id="0" name="Picture"/>
                     <pic:cNvPicPr>
                       <a:picLocks noChangeArrowheads="1" noChangeAspect="1"/>
                     </pic:cNvPicPr>
@@ -2233,7 +2116,6 @@
       </w:pPr>
       <w:r>
         <w:rPr>
-          <w:bCs/>
           <w:b/>
         </w:rPr>
         <w:t xml:space="preserve">Figure 5.</w:t>
@@ -2249,7 +2131,6 @@
       </w:r>
       <w:r>
         <w:rPr>
-          <w:iCs/>
           <w:i/>
         </w:rPr>
         <w:t xml:space="preserve">C. difficile</w:t>
@@ -2265,7 +2146,6 @@
       </w:r>
       <w:r>
         <w:rPr>
-          <w:bCs/>
           <w:b/>
         </w:rPr>
         <w:t xml:space="preserve">A)</w:t>
@@ -2305,7 +2185,6 @@
       </w:r>
       <w:r>
         <w:rPr>
-          <w:bCs/>
           <w:b/>
         </w:rPr>
         <w:t xml:space="preserve">B)</w:t>
@@ -2333,7 +2212,6 @@
       </w:r>
       <w:r>
         <w:rPr>
-          <w:bCs/>
           <w:b/>
         </w:rPr>
         <w:t xml:space="preserve">C)</w:t>
@@ -2361,7 +2239,6 @@
       </w:r>
       <w:r>
         <w:rPr>
-          <w:bCs/>
           <w:b/>
         </w:rPr>
         <w:t xml:space="preserve">D)</w:t>
@@ -2407,7 +2284,6 @@
       </w:r>
       <w:r>
         <w:rPr>
-          <w:bCs/>
           <w:b/>
         </w:rPr>
         <w:t xml:space="preserve">E)</w:t>
@@ -2449,7 +2325,6 @@
       </w:r>
       <w:r>
         <w:rPr>
-          <w:iCs/>
           <w:i/>
         </w:rPr>
         <w:t xml:space="preserve">C. difficile</w:t>
@@ -2467,7 +2342,7 @@
         <w:t xml:space="preserve">The dashed line represents the limit of detection.</w:t>
       </w:r>
     </w:p>
-    <w:bookmarkEnd w:id="32"/>
+    <w:bookmarkEnd w:id="30"/>
     <w:sectPr/>
   </w:body>
 </w:document>
@@ -2499,14 +2374,17 @@
 <file path=word/numbering.xml><?xml version="1.0" encoding="utf-8"?>
 <w:numbering xmlns:w="http://schemas.openxmlformats.org/wordprocessingml/2006/main">
   <w:abstractNum w:abstractNumId="990">
-    <w:nsid w:val="A990"/>
+    <w:nsid w:val="2c1ae401"/>
     <w:multiLevelType w:val="multilevel"/>
     <w:lvl w:ilvl="0">
       <w:numFmt w:val="bullet"/>
       <w:lvlText w:val=" "/>
       <w:lvlJc w:val="left"/>
       <w:pPr>
-        <w:ind w:left="720" w:hanging="480"/>
+        <w:tabs>
+          <w:tab w:val="num" w:pos="0"/>
+        </w:tabs>
+        <w:ind w:left="480" w:hanging="480"/>
       </w:pPr>
     </w:lvl>
     <w:lvl w:ilvl="1">
@@ -2514,7 +2392,10 @@
       <w:lvlText w:val=" "/>
       <w:lvlJc w:val="left"/>
       <w:pPr>
-        <w:ind w:left="1440" w:hanging="480"/>
+        <w:tabs>
+          <w:tab w:val="num" w:pos="720"/>
+        </w:tabs>
+        <w:ind w:left="1200" w:hanging="480"/>
       </w:pPr>
     </w:lvl>
     <w:lvl w:ilvl="2">
@@ -2522,7 +2403,10 @@
       <w:lvlText w:val=" "/>
       <w:lvlJc w:val="left"/>
       <w:pPr>
-        <w:ind w:left="2160" w:hanging="480"/>
+        <w:tabs>
+          <w:tab w:val="num" w:pos="1440"/>
+        </w:tabs>
+        <w:ind w:left="1920" w:hanging="480"/>
       </w:pPr>
     </w:lvl>
     <w:lvl w:ilvl="3">
@@ -2530,7 +2414,10 @@
       <w:lvlText w:val=" "/>
       <w:lvlJc w:val="left"/>
       <w:pPr>
-        <w:ind w:left="2880" w:hanging="480"/>
+        <w:tabs>
+          <w:tab w:val="num" w:pos="2160"/>
+        </w:tabs>
+        <w:ind w:left="2640" w:hanging="480"/>
       </w:pPr>
     </w:lvl>
     <w:lvl w:ilvl="4">
@@ -2538,7 +2425,10 @@
       <w:lvlText w:val=" "/>
       <w:lvlJc w:val="left"/>
       <w:pPr>
-        <w:ind w:left="3600" w:hanging="480"/>
+        <w:tabs>
+          <w:tab w:val="num" w:pos="2880"/>
+        </w:tabs>
+        <w:ind w:left="3360" w:hanging="480"/>
       </w:pPr>
     </w:lvl>
     <w:lvl w:ilvl="5">
@@ -2546,7 +2436,10 @@
       <w:lvlText w:val=" "/>
       <w:lvlJc w:val="left"/>
       <w:pPr>
-        <w:ind w:left="4320" w:hanging="480"/>
+        <w:tabs>
+          <w:tab w:val="num" w:pos="3600"/>
+        </w:tabs>
+        <w:ind w:left="4080" w:hanging="480"/>
       </w:pPr>
     </w:lvl>
     <w:lvl w:ilvl="6">
@@ -2554,7 +2447,10 @@
       <w:lvlText w:val=" "/>
       <w:lvlJc w:val="left"/>
       <w:pPr>
-        <w:ind w:left="5040" w:hanging="480"/>
+        <w:tabs>
+          <w:tab w:val="num" w:pos="4320"/>
+        </w:tabs>
+        <w:ind w:left="4800" w:hanging="480"/>
       </w:pPr>
     </w:lvl>
     <w:lvl w:ilvl="7">
@@ -2562,7 +2458,10 @@
       <w:lvlText w:val=" "/>
       <w:lvlJc w:val="left"/>
       <w:pPr>
-        <w:ind w:left="5760" w:hanging="480"/>
+        <w:tabs>
+          <w:tab w:val="num" w:pos="5040"/>
+        </w:tabs>
+        <w:ind w:left="5520" w:hanging="480"/>
       </w:pPr>
     </w:lvl>
     <w:lvl w:ilvl="8">
@@ -2570,19 +2469,25 @@
       <w:lvlText w:val=" "/>
       <w:lvlJc w:val="left"/>
       <w:pPr>
-        <w:ind w:left="6480" w:hanging="480"/>
+        <w:tabs>
+          <w:tab w:val="num" w:pos="5760"/>
+        </w:tabs>
+        <w:ind w:left="6240" w:hanging="480"/>
       </w:pPr>
     </w:lvl>
   </w:abstractNum>
   <w:abstractNum w:abstractNumId="991">
-    <w:nsid w:val="A991"/>
+    <w:nsid w:val="ea454b4c"/>
     <w:multiLevelType w:val="multilevel"/>
     <w:lvl w:ilvl="0">
       <w:numFmt w:val="bullet"/>
       <w:lvlText w:val="•"/>
       <w:lvlJc w:val="left"/>
       <w:pPr>
-        <w:ind w:left="720" w:hanging="480"/>
+        <w:tabs>
+          <w:tab w:val="num" w:pos="0"/>
+        </w:tabs>
+        <w:ind w:left="480" w:hanging="480"/>
       </w:pPr>
     </w:lvl>
     <w:lvl w:ilvl="1">
@@ -2590,7 +2495,10 @@
       <w:lvlText w:val="–"/>
       <w:lvlJc w:val="left"/>
       <w:pPr>
-        <w:ind w:left="1440" w:hanging="480"/>
+        <w:tabs>
+          <w:tab w:val="num" w:pos="720"/>
+        </w:tabs>
+        <w:ind w:left="1200" w:hanging="480"/>
       </w:pPr>
     </w:lvl>
     <w:lvl w:ilvl="2">
@@ -2598,7 +2506,10 @@
       <w:lvlText w:val="•"/>
       <w:lvlJc w:val="left"/>
       <w:pPr>
-        <w:ind w:left="2160" w:hanging="480"/>
+        <w:tabs>
+          <w:tab w:val="num" w:pos="1440"/>
+        </w:tabs>
+        <w:ind w:left="1920" w:hanging="480"/>
       </w:pPr>
     </w:lvl>
     <w:lvl w:ilvl="3">
@@ -2606,7 +2517,10 @@
       <w:lvlText w:val="–"/>
       <w:lvlJc w:val="left"/>
       <w:pPr>
-        <w:ind w:left="2880" w:hanging="480"/>
+        <w:tabs>
+          <w:tab w:val="num" w:pos="2160"/>
+        </w:tabs>
+        <w:ind w:left="2640" w:hanging="480"/>
       </w:pPr>
     </w:lvl>
     <w:lvl w:ilvl="4">
@@ -2614,7 +2528,10 @@
       <w:lvlText w:val="•"/>
       <w:lvlJc w:val="left"/>
       <w:pPr>
-        <w:ind w:left="3600" w:hanging="480"/>
+        <w:tabs>
+          <w:tab w:val="num" w:pos="2880"/>
+        </w:tabs>
+        <w:ind w:left="3360" w:hanging="480"/>
       </w:pPr>
     </w:lvl>
     <w:lvl w:ilvl="5">
@@ -2622,7 +2539,10 @@
       <w:lvlText w:val="–"/>
       <w:lvlJc w:val="left"/>
       <w:pPr>
-        <w:ind w:left="4320" w:hanging="480"/>
+        <w:tabs>
+          <w:tab w:val="num" w:pos="3600"/>
+        </w:tabs>
+        <w:ind w:left="4080" w:hanging="480"/>
       </w:pPr>
     </w:lvl>
     <w:lvl w:ilvl="6">
@@ -2630,7 +2550,10 @@
       <w:lvlText w:val="•"/>
       <w:lvlJc w:val="left"/>
       <w:pPr>
-        <w:ind w:left="5040" w:hanging="480"/>
+        <w:tabs>
+          <w:tab w:val="num" w:pos="4320"/>
+        </w:tabs>
+        <w:ind w:left="4800" w:hanging="480"/>
       </w:pPr>
     </w:lvl>
     <w:lvl w:ilvl="7">
@@ -2638,7 +2561,10 @@
       <w:lvlText w:val="–"/>
       <w:lvlJc w:val="left"/>
       <w:pPr>
-        <w:ind w:left="5760" w:hanging="480"/>
+        <w:tabs>
+          <w:tab w:val="num" w:pos="5040"/>
+        </w:tabs>
+        <w:ind w:left="5520" w:hanging="480"/>
       </w:pPr>
     </w:lvl>
     <w:lvl w:ilvl="8">
@@ -2646,7 +2572,10 @@
       <w:lvlText w:val="•"/>
       <w:lvlJc w:val="left"/>
       <w:pPr>
-        <w:ind w:left="6480" w:hanging="480"/>
+        <w:tabs>
+          <w:tab w:val="num" w:pos="5760"/>
+        </w:tabs>
+        <w:ind w:left="6240" w:hanging="480"/>
       </w:pPr>
     </w:lvl>
   </w:abstractNum>
@@ -2670,10 +2599,10 @@
   <w:docDefaults>
     <w:rPrDefault>
       <w:rPr>
-        <w:rFonts w:asciiTheme="minorHAnsi" w:cstheme="minorBidi" w:eastAsiaTheme="minorHAnsi" w:hAnsiTheme="minorHAnsi"/>
+        <w:rFonts w:asciiTheme="minorHAnsi" w:eastAsiaTheme="minorHAnsi" w:hAnsiTheme="minorHAnsi" w:cstheme="minorBidi"/>
         <w:sz w:val="24"/>
         <w:szCs w:val="24"/>
-        <w:lang w:bidi="ar-SA" w:eastAsia="en-US" w:val="en-US"/>
+        <w:lang w:val="en-US" w:eastAsia="en-US" w:bidi="ar-SA"/>
       </w:rPr>
     </w:rPrDefault>
     <w:pPrDefault>
@@ -2682,35 +2611,35 @@
       </w:pPr>
     </w:pPrDefault>
   </w:docDefaults>
-  <w:latentStyles w:count="276" w:defLockedState="0" w:defQFormat="0" w:defSemiHidden="0" w:defUIPriority="0" w:defUnhideWhenUsed="0"/>
-  <w:style w:default="1" w:styleId="Normal" w:type="paragraph">
+  <w:latentStyles w:defLockedState="0" w:defUIPriority="0" w:defSemiHidden="0" w:defUnhideWhenUsed="0" w:defQFormat="0" w:count="276"/>
+  <w:style w:type="paragraph" w:default="1" w:styleId="Normal">
     <w:name w:val="Normal"/>
     <w:qFormat/>
   </w:style>
-  <w:style w:styleId="BodyText" w:type="paragraph">
+  <w:style w:type="paragraph" w:styleId="BodyText">
     <w:name w:val="Body Text"/>
     <w:basedOn w:val="Normal"/>
     <w:link w:val="BodyTextChar"/>
     <w:pPr>
-      <w:spacing w:after="180" w:before="180"/>
+      <w:spacing w:before="180" w:after="180"/>
     </w:pPr>
     <w:qFormat/>
   </w:style>
-  <w:style w:customStyle="1" w:styleId="FirstParagraph" w:type="paragraph">
+  <w:style w:type="paragraph" w:customStyle="1" w:styleId="FirstParagraph">
     <w:name w:val="First Paragraph"/>
     <w:basedOn w:val="BodyText"/>
     <w:next w:val="BodyText"/>
     <w:qFormat/>
   </w:style>
-  <w:style w:customStyle="1" w:styleId="Compact" w:type="paragraph">
+  <w:style w:type="paragraph" w:customStyle="1" w:styleId="Compact">
     <w:name w:val="Compact"/>
     <w:basedOn w:val="BodyText"/>
     <w:qFormat/>
     <w:pPr>
-      <w:spacing w:after="36" w:before="36"/>
+      <w:spacing w:before="36" w:after="36"/>
     </w:pPr>
   </w:style>
-  <w:style w:styleId="Title" w:type="paragraph">
+  <w:style w:type="paragraph" w:styleId="Title">
     <w:name w:val="Title"/>
     <w:basedOn w:val="Normal"/>
     <w:next w:val="BodyText"/>
@@ -2718,19 +2647,19 @@
     <w:pPr>
       <w:keepNext/>
       <w:keepLines/>
-      <w:spacing w:after="240" w:before="480"/>
+      <w:spacing w:before="480" w:after="240"/>
       <w:jc w:val="center"/>
     </w:pPr>
     <w:rPr>
-      <w:rFonts w:asciiTheme="majorHAnsi" w:cstheme="majorBidi" w:eastAsiaTheme="majorEastAsia" w:hAnsiTheme="majorHAnsi"/>
+      <w:rFonts w:asciiTheme="majorHAnsi" w:eastAsiaTheme="majorEastAsia" w:hAnsiTheme="majorHAnsi" w:cstheme="majorBidi"/>
       <w:b/>
       <w:bCs/>
-      <w:color w:themeColor="accent1" w:themeShade="B5" w:val="345A8A"/>
+      <w:color w:val="345A8A" w:themeColor="accent1" w:themeShade="B5"/>
       <w:sz w:val="36"/>
       <w:szCs w:val="36"/>
     </w:rPr>
   </w:style>
-  <w:style w:styleId="Subtitle" w:type="paragraph">
+  <w:style w:type="paragraph" w:styleId="Subtitle">
     <w:name w:val="Subtitle"/>
     <w:basedOn w:val="Title"/>
     <w:next w:val="BodyText"/>
@@ -2738,7 +2667,7 @@
     <w:pPr>
       <w:keepNext/>
       <w:keepLines/>
-      <w:spacing w:after="240" w:before="240"/>
+      <w:spacing w:before="240" w:after="240"/>
       <w:jc w:val="center"/>
     </w:pPr>
     <w:rPr>
@@ -2746,7 +2675,7 @@
       <w:szCs w:val="30"/>
     </w:rPr>
   </w:style>
-  <w:style w:customStyle="1" w:styleId="Author" w:type="paragraph">
+  <w:style w:type="paragraph" w:customStyle="1" w:styleId="Author">
     <w:name w:val="Author"/>
     <w:next w:val="BodyText"/>
     <w:qFormat/>
@@ -2756,7 +2685,7 @@
       <w:jc w:val="center"/>
     </w:pPr>
   </w:style>
-  <w:style w:styleId="Date" w:type="paragraph">
+  <w:style w:type="paragraph" w:styleId="Date">
     <w:name w:val="Date"/>
     <w:next w:val="BodyText"/>
     <w:qFormat/>
@@ -2766,7 +2695,7 @@
       <w:jc w:val="center"/>
     </w:pPr>
   </w:style>
-  <w:style w:customStyle="1" w:styleId="Abstract" w:type="paragraph">
+  <w:style w:type="paragraph" w:customStyle="1" w:styleId="Abstract">
     <w:name w:val="Abstract"/>
     <w:basedOn w:val="Normal"/>
     <w:next w:val="BodyText"/>
@@ -2774,14 +2703,14 @@
     <w:pPr>
       <w:keepNext/>
       <w:keepLines/>
-      <w:spacing w:after="300" w:before="300"/>
+      <w:spacing w:before="300" w:after="300"/>
     </w:pPr>
     <w:rPr>
       <w:sz w:val="20"/>
       <w:szCs w:val="20"/>
     </w:rPr>
   </w:style>
-  <w:style w:styleId="Bibliography" w:type="paragraph">
+  <w:style w:type="paragraph" w:styleId="Bibliography">
     <w:name w:val="Bibliography"/>
     <w:basedOn w:val="Normal"/>
     <w:next w:val="Bibliography"/>
@@ -2789,7 +2718,7 @@
     <w:pPr/>
     <w:rPr/>
   </w:style>
-  <w:style w:styleId="Heading1" w:type="paragraph">
+  <w:style w:type="paragraph" w:styleId="Heading1">
     <w:name w:val="Heading 1"/>
     <w:basedOn w:val="Normal"/>
     <w:next w:val="BodyText"/>
@@ -2798,19 +2727,19 @@
     <w:pPr>
       <w:keepNext/>
       <w:keepLines/>
-      <w:spacing w:after="0" w:before="480"/>
+      <w:spacing w:before="480" w:after="0"/>
       <w:outlineLvl w:val="0"/>
     </w:pPr>
     <w:rPr>
-      <w:rFonts w:asciiTheme="majorHAnsi" w:cstheme="majorBidi" w:eastAsiaTheme="majorEastAsia" w:hAnsiTheme="majorHAnsi"/>
+      <w:rFonts w:asciiTheme="majorHAnsi" w:eastAsiaTheme="majorEastAsia" w:hAnsiTheme="majorHAnsi" w:cstheme="majorBidi"/>
       <w:b/>
       <w:bCs/>
-      <w:color w:themeColor="accent1" w:val="4F81BD"/>
+      <w:color w:val="4F81BD" w:themeColor="accent1"/>
       <w:sz w:val="32"/>
       <w:szCs w:val="32"/>
     </w:rPr>
   </w:style>
-  <w:style w:styleId="Heading2" w:type="paragraph">
+  <w:style w:type="paragraph" w:styleId="Heading2">
     <w:name w:val="Heading 2"/>
     <w:basedOn w:val="Normal"/>
     <w:next w:val="BodyText"/>
@@ -2820,19 +2749,19 @@
     <w:pPr>
       <w:keepNext/>
       <w:keepLines/>
-      <w:spacing w:after="0" w:before="200"/>
+      <w:spacing w:before="200" w:after="0"/>
       <w:outlineLvl w:val="1"/>
     </w:pPr>
     <w:rPr>
-      <w:rFonts w:asciiTheme="majorHAnsi" w:cstheme="majorBidi" w:eastAsiaTheme="majorEastAsia" w:hAnsiTheme="majorHAnsi"/>
+      <w:rFonts w:asciiTheme="majorHAnsi" w:eastAsiaTheme="majorEastAsia" w:hAnsiTheme="majorHAnsi" w:cstheme="majorBidi"/>
       <w:b/>
       <w:bCs/>
-      <w:color w:themeColor="accent1" w:val="4F81BD"/>
+      <w:color w:val="4F81BD" w:themeColor="accent1"/>
       <w:sz w:val="28"/>
       <w:szCs w:val="28"/>
     </w:rPr>
   </w:style>
-  <w:style w:styleId="Heading3" w:type="paragraph">
+  <w:style w:type="paragraph" w:styleId="Heading3">
     <w:name w:val="Heading 3"/>
     <w:basedOn w:val="Normal"/>
     <w:next w:val="BodyText"/>
@@ -2842,19 +2771,19 @@
     <w:pPr>
       <w:keepNext/>
       <w:keepLines/>
-      <w:spacing w:after="0" w:before="200"/>
+      <w:spacing w:before="200" w:after="0"/>
       <w:outlineLvl w:val="2"/>
     </w:pPr>
     <w:rPr>
-      <w:rFonts w:asciiTheme="majorHAnsi" w:cstheme="majorBidi" w:eastAsiaTheme="majorEastAsia" w:hAnsiTheme="majorHAnsi"/>
+      <w:rFonts w:asciiTheme="majorHAnsi" w:eastAsiaTheme="majorEastAsia" w:hAnsiTheme="majorHAnsi" w:cstheme="majorBidi"/>
       <w:b/>
       <w:bCs/>
-      <w:color w:themeColor="accent1" w:val="4F81BD"/>
+      <w:color w:val="4F81BD" w:themeColor="accent1"/>
       <w:sz w:val="24"/>
       <w:szCs w:val="24"/>
     </w:rPr>
   </w:style>
-  <w:style w:styleId="Heading4" w:type="paragraph">
+  <w:style w:type="paragraph" w:styleId="Heading4">
     <w:name w:val="Heading 4"/>
     <w:basedOn w:val="Normal"/>
     <w:next w:val="BodyText"/>
@@ -2864,19 +2793,19 @@
     <w:pPr>
       <w:keepNext/>
       <w:keepLines/>
-      <w:spacing w:after="0" w:before="200"/>
+      <w:spacing w:before="200" w:after="0"/>
       <w:outlineLvl w:val="3"/>
     </w:pPr>
     <w:rPr>
-      <w:rFonts w:asciiTheme="majorHAnsi" w:cstheme="majorBidi" w:eastAsiaTheme="majorEastAsia" w:hAnsiTheme="majorHAnsi"/>
+      <w:rFonts w:asciiTheme="majorHAnsi" w:eastAsiaTheme="majorEastAsia" w:hAnsiTheme="majorHAnsi" w:cstheme="majorBidi"/>
       <w:i/>
       <w:bCs/>
-      <w:color w:themeColor="accent1" w:val="4F81BD"/>
+      <w:color w:val="4F81BD" w:themeColor="accent1"/>
       <w:sz w:val="24"/>
       <w:szCs w:val="24"/>
     </w:rPr>
   </w:style>
-  <w:style w:styleId="Heading5" w:type="paragraph">
+  <w:style w:type="paragraph" w:styleId="Heading5">
     <w:name w:val="Heading 5"/>
     <w:basedOn w:val="Normal"/>
     <w:next w:val="BodyText"/>
@@ -2886,18 +2815,18 @@
     <w:pPr>
       <w:keepNext/>
       <w:keepLines/>
-      <w:spacing w:after="0" w:before="200"/>
+      <w:spacing w:before="200" w:after="0"/>
       <w:outlineLvl w:val="4"/>
     </w:pPr>
     <w:rPr>
-      <w:rFonts w:asciiTheme="majorHAnsi" w:cstheme="majorBidi" w:eastAsiaTheme="majorEastAsia" w:hAnsiTheme="majorHAnsi"/>
+      <w:rFonts w:asciiTheme="majorHAnsi" w:eastAsiaTheme="majorEastAsia" w:hAnsiTheme="majorHAnsi" w:cstheme="majorBidi"/>
       <w:iCs/>
-      <w:color w:themeColor="accent1" w:val="4F81BD"/>
+      <w:color w:val="4F81BD" w:themeColor="accent1"/>
       <w:sz w:val="24"/>
       <w:szCs w:val="24"/>
     </w:rPr>
   </w:style>
-  <w:style w:styleId="Heading6" w:type="paragraph">
+  <w:style w:type="paragraph" w:styleId="Heading6">
     <w:name w:val="Heading 6"/>
     <w:basedOn w:val="Normal"/>
     <w:next w:val="BodyText"/>
@@ -2907,17 +2836,17 @@
     <w:pPr>
       <w:keepNext/>
       <w:keepLines/>
-      <w:spacing w:after="0" w:before="200"/>
+      <w:spacing w:before="200" w:after="0"/>
       <w:outlineLvl w:val="5"/>
     </w:pPr>
     <w:rPr>
-      <w:rFonts w:asciiTheme="majorHAnsi" w:cstheme="majorBidi" w:eastAsiaTheme="majorEastAsia" w:hAnsiTheme="majorHAnsi"/>
-      <w:color w:themeColor="accent1" w:val="4F81BD"/>
+      <w:rFonts w:asciiTheme="majorHAnsi" w:eastAsiaTheme="majorEastAsia" w:hAnsiTheme="majorHAnsi" w:cstheme="majorBidi"/>
+      <w:color w:val="4F81BD" w:themeColor="accent1"/>
       <w:sz w:val="24"/>
       <w:szCs w:val="24"/>
     </w:rPr>
   </w:style>
-  <w:style w:styleId="Heading7" w:type="paragraph">
+  <w:style w:type="paragraph" w:styleId="Heading7">
     <w:name w:val="Heading 7"/>
     <w:basedOn w:val="Normal"/>
     <w:next w:val="BodyText"/>
@@ -2927,17 +2856,17 @@
     <w:pPr>
       <w:keepNext/>
       <w:keepLines/>
-      <w:spacing w:after="0" w:before="200"/>
+      <w:spacing w:before="200" w:after="0"/>
       <w:outlineLvl w:val="6"/>
     </w:pPr>
     <w:rPr>
-      <w:rFonts w:asciiTheme="majorHAnsi" w:cstheme="majorBidi" w:eastAsiaTheme="majorEastAsia" w:hAnsiTheme="majorHAnsi"/>
-      <w:color w:themeColor="accent1" w:val="4F81BD"/>
+      <w:rFonts w:asciiTheme="majorHAnsi" w:eastAsiaTheme="majorEastAsia" w:hAnsiTheme="majorHAnsi" w:cstheme="majorBidi"/>
+      <w:color w:val="4F81BD" w:themeColor="accent1"/>
       <w:sz w:val="24"/>
       <w:szCs w:val="24"/>
     </w:rPr>
   </w:style>
-  <w:style w:styleId="Heading8" w:type="paragraph">
+  <w:style w:type="paragraph" w:styleId="Heading8">
     <w:name w:val="Heading 8"/>
     <w:basedOn w:val="Normal"/>
     <w:next w:val="BodyText"/>
@@ -2947,17 +2876,17 @@
     <w:pPr>
       <w:keepNext/>
       <w:keepLines/>
-      <w:spacing w:after="0" w:before="200"/>
+      <w:spacing w:before="200" w:after="0"/>
       <w:outlineLvl w:val="7"/>
     </w:pPr>
     <w:rPr>
-      <w:rFonts w:asciiTheme="majorHAnsi" w:cstheme="majorBidi" w:eastAsiaTheme="majorEastAsia" w:hAnsiTheme="majorHAnsi"/>
-      <w:color w:themeColor="accent1" w:val="4F81BD"/>
+      <w:rFonts w:asciiTheme="majorHAnsi" w:eastAsiaTheme="majorEastAsia" w:hAnsiTheme="majorHAnsi" w:cstheme="majorBidi"/>
+      <w:color w:val="4F81BD" w:themeColor="accent1"/>
       <w:sz w:val="24"/>
       <w:szCs w:val="24"/>
     </w:rPr>
   </w:style>
-  <w:style w:styleId="Heading9" w:type="paragraph">
+  <w:style w:type="paragraph" w:styleId="Heading9">
     <w:name w:val="Heading 9"/>
     <w:basedOn w:val="Normal"/>
     <w:next w:val="BodyText"/>
@@ -2967,17 +2896,17 @@
     <w:pPr>
       <w:keepNext/>
       <w:keepLines/>
-      <w:spacing w:after="0" w:before="200"/>
+      <w:spacing w:before="200" w:after="0"/>
       <w:outlineLvl w:val="8"/>
     </w:pPr>
     <w:rPr>
-      <w:rFonts w:asciiTheme="majorHAnsi" w:cstheme="majorBidi" w:eastAsiaTheme="majorEastAsia" w:hAnsiTheme="majorHAnsi"/>
-      <w:color w:themeColor="accent1" w:val="4F81BD"/>
+      <w:rFonts w:asciiTheme="majorHAnsi" w:eastAsiaTheme="majorEastAsia" w:hAnsiTheme="majorHAnsi" w:cstheme="majorBidi"/>
+      <w:color w:val="4F81BD" w:themeColor="accent1"/>
       <w:sz w:val="24"/>
       <w:szCs w:val="24"/>
     </w:rPr>
   </w:style>
-  <w:style w:styleId="BlockText" w:type="paragraph">
+  <w:style w:type="paragraph" w:styleId="BlockText">
     <w:name w:val="Block Text"/>
     <w:basedOn w:val="BodyText"/>
     <w:next w:val="BodyText"/>
@@ -2985,11 +2914,11 @@
     <w:unhideWhenUsed/>
     <w:qFormat/>
     <w:pPr>
-      <w:spacing w:after="100" w:before="100"/>
+      <w:spacing w:before="100" w:after="100"/>
       <w:ind w:firstLine="0" w:left="480" w:right="480"/>
     </w:pPr>
   </w:style>
-  <w:style w:styleId="FootnoteText" w:type="paragraph">
+  <w:style w:type="paragraph" w:styleId="FootnoteText">
     <w:name w:val="Footnote Text"/>
     <w:basedOn w:val="Normal"/>
     <w:next w:val="FootnoteText"/>
@@ -2997,43 +2926,28 @@
     <w:unhideWhenUsed/>
     <w:qFormat/>
   </w:style>
-  <w:style w:default="1" w:styleId="DefaultParagraphFont" w:type="character">
+  <w:style w:type="character" w:default="1" w:styleId="DefaultParagraphFont">
     <w:name w:val="Default Paragraph Font"/>
     <w:semiHidden/>
     <w:unhideWhenUsed/>
   </w:style>
-  <w:style w:default="1" w:styleId="Table" w:type="table">
+  <w:style w:type="table" w:default="1" w:styleId="Table">
     <w:name w:val="Table"/>
     <w:basedOn w:val="TableNormal"/>
     <w:semiHidden/>
     <w:unhideWhenUsed/>
     <w:qFormat/>
     <w:tblPr>
-      <w:tblInd w:type="dxa" w:w="0"/>
+      <w:tblInd w:w="0" w:type="dxa"/>
       <w:tblCellMar>
-        <w:top w:type="dxa" w:w="0"/>
-        <w:left w:type="dxa" w:w="108"/>
-        <w:bottom w:type="dxa" w:w="0"/>
-        <w:right w:type="dxa" w:w="108"/>
+        <w:top w:w="0" w:type="dxa"/>
+        <w:left w:w="108" w:type="dxa"/>
+        <w:bottom w:w="0" w:type="dxa"/>
+        <w:right w:w="108" w:type="dxa"/>
       </w:tblCellMar>
     </w:tblPr>
-    <w:tblStylePr w:type="firstRow">
-      <w:tblPr>
-        <w:jc w:val="left"/>
-        <w:tblInd w:type="dxa" w:w="0"/>
-      </w:tblPr>
-      <w:trPr>
-        <w:jc w:val="left"/>
-      </w:trPr>
-      <w:tcPr>
-        <w:vAlign w:val="bottom"/>
-        <w:tcBorders>
-          <w:bottom w:val="single"/>
-        </w:tcBorders>
-      </w:tcPr>
-    </w:tblStylePr>
-  </w:style>
-  <w:style w:customStyle="1" w:styleId="DefinitionTerm" w:type="paragraph">
+  </w:style>
+  <w:style w:type="paragraph" w:customStyle="1" w:styleId="DefinitionTerm">
     <w:name w:val="Definition Term"/>
     <w:basedOn w:val="Normal"/>
     <w:next w:val="Definition"/>
@@ -3046,49 +2960,49 @@
       <w:b/>
     </w:rPr>
   </w:style>
-  <w:style w:customStyle="1" w:styleId="Definition" w:type="paragraph">
+  <w:style w:type="paragraph" w:customStyle="1" w:styleId="Definition">
     <w:name w:val="Definition"/>
     <w:basedOn w:val="Normal"/>
   </w:style>
-  <w:style w:styleId="Caption" w:type="paragraph">
+  <w:style w:type="paragraph" w:styleId="Caption">
     <w:name w:val="Caption"/>
     <w:basedOn w:val="Normal"/>
     <w:link w:val="BodyTextChar"/>
     <w:pPr>
-      <w:spacing w:after="120" w:before="0"/>
+      <w:spacing w:before="0" w:after="120"/>
     </w:pPr>
     <w:rPr>
       <w:i/>
     </w:rPr>
   </w:style>
-  <w:style w:customStyle="1" w:styleId="TableCaption" w:type="paragraph">
+  <w:style w:type="paragraph" w:customStyle="1" w:styleId="TableCaption">
     <w:name w:val="Table Caption"/>
     <w:basedOn w:val="Caption"/>
     <w:pPr>
       <w:keepNext/>
     </w:pPr>
   </w:style>
-  <w:style w:customStyle="1" w:styleId="ImageCaption" w:type="paragraph">
+  <w:style w:type="paragraph" w:customStyle="1" w:styleId="ImageCaption">
     <w:name w:val="Image Caption"/>
     <w:basedOn w:val="Caption"/>
   </w:style>
-  <w:style w:customStyle="1" w:styleId="Figure" w:type="paragraph">
+  <w:style w:type="paragraph" w:customStyle="1" w:styleId="Figure">
     <w:name w:val="Figure"/>
     <w:basedOn w:val="Normal"/>
   </w:style>
-  <w:style w:customStyle="1" w:styleId="CaptionedFigure" w:type="paragraph">
+  <w:style w:type="paragraph" w:customStyle="1" w:styleId="CaptionedFigure">
     <w:name w:val="Captioned Figure"/>
     <w:basedOn w:val="Figure"/>
     <w:pPr>
       <w:keepNext/>
     </w:pPr>
   </w:style>
-  <w:style w:customStyle="1" w:styleId="BodyTextChar" w:type="character">
+  <w:style w:type="character" w:customStyle="1" w:styleId="BodyTextChar">
     <w:name w:val="Body Text Char"/>
     <w:basedOn w:val="DefaultParagraphFont"/>
     <w:link w:val="BodyText"/>
   </w:style>
-  <w:style w:customStyle="1" w:styleId="VerbatimChar" w:type="character">
+  <w:style w:type="character" w:customStyle="1" w:styleId="VerbatimChar">
     <w:name w:val="Verbatim Char"/>
     <w:basedOn w:val="BodyTextChar"/>
     <w:rPr>
@@ -3096,25 +3010,25 @@
       <w:sz w:val="22"/>
     </w:rPr>
   </w:style>
-  <w:style w:customStyle="1" w:styleId="SectionNumber" w:type="character">
+  <w:style w:type="character" w:customStyle="1" w:styleId="SectionNumber">
     <w:name w:val="Section Number"/>
     <w:basedOn w:val="BodyTextChar"/>
   </w:style>
-  <w:style w:styleId="FootnoteReference" w:type="character">
+  <w:style w:type="character" w:styleId="FootnoteReference">
     <w:name w:val="Footnote Reference"/>
     <w:basedOn w:val="BodyTextChar"/>
     <w:rPr>
       <w:vertAlign w:val="superscript"/>
     </w:rPr>
   </w:style>
-  <w:style w:styleId="Hyperlink" w:type="character">
+  <w:style w:type="character" w:styleId="Hyperlink">
     <w:name w:val="Hyperlink"/>
     <w:basedOn w:val="BodyTextChar"/>
     <w:rPr>
-      <w:color w:themeColor="accent1" w:val="4F81BD"/>
-    </w:rPr>
-  </w:style>
-  <w:style w:styleId="TOCHeading" w:type="paragraph">
+      <w:color w:val="4F81BD" w:themeColor="accent1"/>
+    </w:rPr>
+  </w:style>
+  <w:style w:type="paragraph" w:styleId="TOCHeading">
     <w:name w:val="TOC Heading"/>
     <w:basedOn w:val="Heading1"/>
     <w:next w:val="BodyText"/>
@@ -3126,10 +3040,10 @@
       <w:outlineLvl w:val="9"/>
     </w:pPr>
     <w:rPr>
-      <w:rFonts w:asciiTheme="majorHAnsi" w:cstheme="majorBidi" w:eastAsiaTheme="majorEastAsia" w:hAnsiTheme="majorHAnsi"/>
+      <w:rFonts w:asciiTheme="majorHAnsi" w:eastAsiaTheme="majorEastAsia" w:hAnsiTheme="majorHAnsi" w:cstheme="majorBidi"/>
       <w:b w:val="0"/>
       <w:bCs w:val="0"/>
-      <w:color w:themeColor="accent1" w:themeShade="BF" w:val="365F91"/>
+      <w:color w:val="365F91" w:themeColor="accent1" w:themeShade="BF"/>
     </w:rPr>
   </w:style>
   <w:style w:type="paragraph" w:customStyle="1" w:styleId="SourceCode">

</xml_diff>